<commit_message>
Penambahan langkah running server localhost pada Dokumentasi API
</commit_message>
<xml_diff>
--- a/API Documentation.docx
+++ b/API Documentation.docx
@@ -2697,14 +2697,7 @@
           <w:rFonts w:ascii="Times New Roman" w:hAnsi="Times New Roman" w:cs="Times New Roman"/>
           <w:b/>
         </w:rPr>
-        <w:t>/data</w:t>
-      </w:r>
-      <w:r>
-        <w:rPr>
-          <w:rFonts w:ascii="Times New Roman" w:hAnsi="Times New Roman" w:cs="Times New Roman"/>
-          <w:b/>
-        </w:rPr>
-        <w:t xml:space="preserve"> </w:t>
+        <w:t xml:space="preserve">/data </w:t>
       </w:r>
       <w:proofErr w:type="spellStart"/>
       <w:r>
@@ -6796,6 +6789,663 @@
         <w:rPr>
           <w:rFonts w:ascii="Times New Roman" w:hAnsi="Times New Roman" w:cs="Times New Roman"/>
           <w:b/>
+          <w:sz w:val="24"/>
+        </w:rPr>
+      </w:pPr>
+      <w:r>
+        <w:rPr>
+          <w:rFonts w:ascii="Times New Roman" w:hAnsi="Times New Roman" w:cs="Times New Roman"/>
+          <w:b/>
+          <w:sz w:val="24"/>
+        </w:rPr>
+        <w:t>Getting Started</w:t>
+      </w:r>
+    </w:p>
+    <w:p>
+      <w:pPr>
+        <w:rPr>
+          <w:rFonts w:ascii="Times New Roman" w:hAnsi="Times New Roman" w:cs="Times New Roman"/>
+        </w:rPr>
+      </w:pPr>
+      <w:proofErr w:type="spellStart"/>
+      <w:proofErr w:type="gramStart"/>
+      <w:r>
+        <w:rPr>
+          <w:rFonts w:ascii="Times New Roman" w:hAnsi="Times New Roman" w:cs="Times New Roman"/>
+        </w:rPr>
+        <w:t>Karena</w:t>
+      </w:r>
+      <w:proofErr w:type="spellEnd"/>
+      <w:r>
+        <w:rPr>
+          <w:rFonts w:ascii="Times New Roman" w:hAnsi="Times New Roman" w:cs="Times New Roman"/>
+        </w:rPr>
+        <w:t xml:space="preserve"> API </w:t>
+      </w:r>
+      <w:proofErr w:type="spellStart"/>
+      <w:r>
+        <w:rPr>
+          <w:rFonts w:ascii="Times New Roman" w:hAnsi="Times New Roman" w:cs="Times New Roman"/>
+        </w:rPr>
+        <w:t>ini</w:t>
+      </w:r>
+      <w:proofErr w:type="spellEnd"/>
+      <w:r>
+        <w:rPr>
+          <w:rFonts w:ascii="Times New Roman" w:hAnsi="Times New Roman" w:cs="Times New Roman"/>
+        </w:rPr>
+        <w:t xml:space="preserve"> </w:t>
+      </w:r>
+      <w:proofErr w:type="spellStart"/>
+      <w:r>
+        <w:rPr>
+          <w:rFonts w:ascii="Times New Roman" w:hAnsi="Times New Roman" w:cs="Times New Roman"/>
+        </w:rPr>
+        <w:t>masih</w:t>
+      </w:r>
+      <w:proofErr w:type="spellEnd"/>
+      <w:r>
+        <w:rPr>
+          <w:rFonts w:ascii="Times New Roman" w:hAnsi="Times New Roman" w:cs="Times New Roman"/>
+        </w:rPr>
+        <w:t xml:space="preserve"> </w:t>
+      </w:r>
+      <w:proofErr w:type="spellStart"/>
+      <w:r>
+        <w:rPr>
+          <w:rFonts w:ascii="Times New Roman" w:hAnsi="Times New Roman" w:cs="Times New Roman"/>
+        </w:rPr>
+        <w:t>dijalankan</w:t>
+      </w:r>
+      <w:proofErr w:type="spellEnd"/>
+      <w:r>
+        <w:rPr>
+          <w:rFonts w:ascii="Times New Roman" w:hAnsi="Times New Roman" w:cs="Times New Roman"/>
+        </w:rPr>
+        <w:t xml:space="preserve"> di localhost, </w:t>
+      </w:r>
+      <w:proofErr w:type="spellStart"/>
+      <w:r>
+        <w:rPr>
+          <w:rFonts w:ascii="Times New Roman" w:hAnsi="Times New Roman" w:cs="Times New Roman"/>
+        </w:rPr>
+        <w:t>untuk</w:t>
+      </w:r>
+      <w:proofErr w:type="spellEnd"/>
+      <w:r>
+        <w:rPr>
+          <w:rFonts w:ascii="Times New Roman" w:hAnsi="Times New Roman" w:cs="Times New Roman"/>
+        </w:rPr>
+        <w:t xml:space="preserve"> </w:t>
+      </w:r>
+      <w:proofErr w:type="spellStart"/>
+      <w:r>
+        <w:rPr>
+          <w:rFonts w:ascii="Times New Roman" w:hAnsi="Times New Roman" w:cs="Times New Roman"/>
+        </w:rPr>
+        <w:t>menjalankan</w:t>
+      </w:r>
+      <w:proofErr w:type="spellEnd"/>
+      <w:r>
+        <w:rPr>
+          <w:rFonts w:ascii="Times New Roman" w:hAnsi="Times New Roman" w:cs="Times New Roman"/>
+        </w:rPr>
+        <w:t xml:space="preserve"> </w:t>
+      </w:r>
+      <w:r>
+        <w:rPr>
+          <w:rFonts w:ascii="Times New Roman" w:hAnsi="Times New Roman" w:cs="Times New Roman"/>
+          <w:i/>
+        </w:rPr>
+        <w:t xml:space="preserve">download </w:t>
+      </w:r>
+      <w:proofErr w:type="spellStart"/>
+      <w:r>
+        <w:rPr>
+          <w:rFonts w:ascii="Times New Roman" w:hAnsi="Times New Roman" w:cs="Times New Roman"/>
+        </w:rPr>
+        <w:t>terlebih</w:t>
+      </w:r>
+      <w:proofErr w:type="spellEnd"/>
+      <w:r>
+        <w:rPr>
+          <w:rFonts w:ascii="Times New Roman" w:hAnsi="Times New Roman" w:cs="Times New Roman"/>
+        </w:rPr>
+        <w:t xml:space="preserve"> </w:t>
+      </w:r>
+      <w:proofErr w:type="spellStart"/>
+      <w:r>
+        <w:rPr>
+          <w:rFonts w:ascii="Times New Roman" w:hAnsi="Times New Roman" w:cs="Times New Roman"/>
+        </w:rPr>
+        <w:t>dahulu</w:t>
+      </w:r>
+      <w:proofErr w:type="spellEnd"/>
+      <w:r>
+        <w:rPr>
+          <w:rFonts w:ascii="Times New Roman" w:hAnsi="Times New Roman" w:cs="Times New Roman"/>
+        </w:rPr>
+        <w:t xml:space="preserve"> </w:t>
+      </w:r>
+      <w:proofErr w:type="spellStart"/>
+      <w:r>
+        <w:rPr>
+          <w:rFonts w:ascii="Times New Roman" w:hAnsi="Times New Roman" w:cs="Times New Roman"/>
+        </w:rPr>
+        <w:t>proyek</w:t>
+      </w:r>
+      <w:proofErr w:type="spellEnd"/>
+      <w:r>
+        <w:rPr>
+          <w:rFonts w:ascii="Times New Roman" w:hAnsi="Times New Roman" w:cs="Times New Roman"/>
+        </w:rPr>
+        <w:t xml:space="preserve"> </w:t>
+      </w:r>
+      <w:proofErr w:type="spellStart"/>
+      <w:r>
+        <w:rPr>
+          <w:rFonts w:ascii="Times New Roman" w:hAnsi="Times New Roman" w:cs="Times New Roman"/>
+        </w:rPr>
+        <w:t>ini</w:t>
+      </w:r>
+      <w:proofErr w:type="spellEnd"/>
+      <w:r>
+        <w:rPr>
+          <w:rFonts w:ascii="Times New Roman" w:hAnsi="Times New Roman" w:cs="Times New Roman"/>
+        </w:rPr>
+        <w:t xml:space="preserve"> </w:t>
+      </w:r>
+      <w:proofErr w:type="spellStart"/>
+      <w:r>
+        <w:rPr>
+          <w:rFonts w:ascii="Times New Roman" w:hAnsi="Times New Roman" w:cs="Times New Roman"/>
+        </w:rPr>
+        <w:t>melalui</w:t>
+      </w:r>
+      <w:proofErr w:type="spellEnd"/>
+      <w:r>
+        <w:rPr>
+          <w:rFonts w:ascii="Times New Roman" w:hAnsi="Times New Roman" w:cs="Times New Roman"/>
+        </w:rPr>
+        <w:t xml:space="preserve"> </w:t>
+      </w:r>
+      <w:hyperlink r:id="rId15" w:history="1">
+        <w:r>
+          <w:rPr>
+            <w:rStyle w:val="Hyperlink"/>
+            <w:rFonts w:ascii="Times New Roman" w:hAnsi="Times New Roman" w:cs="Times New Roman"/>
+          </w:rPr>
+          <w:t>https://github.com/sebastianjer/apiproject</w:t>
+        </w:r>
+      </w:hyperlink>
+      <w:r>
+        <w:rPr>
+          <w:rFonts w:ascii="Times New Roman" w:hAnsi="Times New Roman" w:cs="Times New Roman"/>
+        </w:rPr>
+        <w:t>.</w:t>
+      </w:r>
+      <w:proofErr w:type="gramEnd"/>
+    </w:p>
+    <w:p>
+      <w:pPr>
+        <w:rPr>
+          <w:rFonts w:ascii="Times New Roman" w:hAnsi="Times New Roman" w:cs="Times New Roman"/>
+        </w:rPr>
+      </w:pPr>
+      <w:proofErr w:type="spellStart"/>
+      <w:r>
+        <w:rPr>
+          <w:rFonts w:ascii="Times New Roman" w:hAnsi="Times New Roman" w:cs="Times New Roman"/>
+        </w:rPr>
+        <w:t>Jalankan</w:t>
+      </w:r>
+      <w:proofErr w:type="spellEnd"/>
+      <w:r>
+        <w:rPr>
+          <w:rFonts w:ascii="Times New Roman" w:hAnsi="Times New Roman" w:cs="Times New Roman"/>
+        </w:rPr>
+        <w:t xml:space="preserve"> Apache </w:t>
+      </w:r>
+      <w:proofErr w:type="spellStart"/>
+      <w:r>
+        <w:rPr>
+          <w:rFonts w:ascii="Times New Roman" w:hAnsi="Times New Roman" w:cs="Times New Roman"/>
+        </w:rPr>
+        <w:t>dan</w:t>
+      </w:r>
+      <w:proofErr w:type="spellEnd"/>
+      <w:r>
+        <w:rPr>
+          <w:rFonts w:ascii="Times New Roman" w:hAnsi="Times New Roman" w:cs="Times New Roman"/>
+        </w:rPr>
+        <w:t xml:space="preserve"> MySQL </w:t>
+      </w:r>
+      <w:proofErr w:type="spellStart"/>
+      <w:r>
+        <w:rPr>
+          <w:rFonts w:ascii="Times New Roman" w:hAnsi="Times New Roman" w:cs="Times New Roman"/>
+        </w:rPr>
+        <w:t>pada</w:t>
+      </w:r>
+      <w:proofErr w:type="spellEnd"/>
+      <w:r>
+        <w:rPr>
+          <w:rFonts w:ascii="Times New Roman" w:hAnsi="Times New Roman" w:cs="Times New Roman"/>
+        </w:rPr>
+        <w:t xml:space="preserve"> XAMPP, </w:t>
+      </w:r>
+      <w:proofErr w:type="spellStart"/>
+      <w:r>
+        <w:rPr>
+          <w:rFonts w:ascii="Times New Roman" w:hAnsi="Times New Roman" w:cs="Times New Roman"/>
+        </w:rPr>
+        <w:t>lalu</w:t>
+      </w:r>
+      <w:proofErr w:type="spellEnd"/>
+      <w:r>
+        <w:rPr>
+          <w:rFonts w:ascii="Times New Roman" w:hAnsi="Times New Roman" w:cs="Times New Roman"/>
+        </w:rPr>
+        <w:t xml:space="preserve"> </w:t>
+      </w:r>
+      <w:r>
+        <w:rPr>
+          <w:rFonts w:ascii="Times New Roman" w:hAnsi="Times New Roman" w:cs="Times New Roman"/>
+          <w:i/>
+        </w:rPr>
+        <w:t>import</w:t>
+      </w:r>
+      <w:r>
+        <w:rPr>
+          <w:rFonts w:ascii="Times New Roman" w:hAnsi="Times New Roman" w:cs="Times New Roman"/>
+        </w:rPr>
+        <w:t xml:space="preserve"> file </w:t>
+      </w:r>
+      <w:proofErr w:type="spellStart"/>
+      <w:r>
+        <w:rPr>
+          <w:rFonts w:ascii="Times New Roman" w:hAnsi="Times New Roman" w:cs="Times New Roman"/>
+        </w:rPr>
+        <w:t>auth.sql</w:t>
+      </w:r>
+      <w:proofErr w:type="spellEnd"/>
+      <w:r>
+        <w:rPr>
+          <w:rFonts w:ascii="Times New Roman" w:hAnsi="Times New Roman" w:cs="Times New Roman"/>
+        </w:rPr>
+        <w:t xml:space="preserve"> yang </w:t>
+      </w:r>
+      <w:proofErr w:type="spellStart"/>
+      <w:r>
+        <w:rPr>
+          <w:rFonts w:ascii="Times New Roman" w:hAnsi="Times New Roman" w:cs="Times New Roman"/>
+        </w:rPr>
+        <w:t>ada</w:t>
+      </w:r>
+      <w:proofErr w:type="spellEnd"/>
+      <w:r>
+        <w:rPr>
+          <w:rFonts w:ascii="Times New Roman" w:hAnsi="Times New Roman" w:cs="Times New Roman"/>
+        </w:rPr>
+        <w:t xml:space="preserve"> </w:t>
+      </w:r>
+      <w:proofErr w:type="spellStart"/>
+      <w:r>
+        <w:rPr>
+          <w:rFonts w:ascii="Times New Roman" w:hAnsi="Times New Roman" w:cs="Times New Roman"/>
+        </w:rPr>
+        <w:t>pada</w:t>
+      </w:r>
+      <w:proofErr w:type="spellEnd"/>
+      <w:r>
+        <w:rPr>
+          <w:rFonts w:ascii="Times New Roman" w:hAnsi="Times New Roman" w:cs="Times New Roman"/>
+        </w:rPr>
+        <w:t xml:space="preserve"> folder </w:t>
+      </w:r>
+      <w:proofErr w:type="spellStart"/>
+      <w:r>
+        <w:rPr>
+          <w:rFonts w:ascii="Times New Roman" w:hAnsi="Times New Roman" w:cs="Times New Roman"/>
+        </w:rPr>
+        <w:t>proyek</w:t>
+      </w:r>
+      <w:proofErr w:type="spellEnd"/>
+      <w:r>
+        <w:rPr>
+          <w:rFonts w:ascii="Times New Roman" w:hAnsi="Times New Roman" w:cs="Times New Roman"/>
+        </w:rPr>
+        <w:t>.</w:t>
+      </w:r>
+    </w:p>
+    <w:p>
+      <w:pPr>
+        <w:rPr>
+          <w:rFonts w:ascii="Times New Roman" w:hAnsi="Times New Roman" w:cs="Times New Roman"/>
+        </w:rPr>
+      </w:pPr>
+      <w:proofErr w:type="spellStart"/>
+      <w:proofErr w:type="gramStart"/>
+      <w:r>
+        <w:rPr>
+          <w:rFonts w:ascii="Times New Roman" w:hAnsi="Times New Roman" w:cs="Times New Roman"/>
+        </w:rPr>
+        <w:t>Kemudian</w:t>
+      </w:r>
+      <w:proofErr w:type="spellEnd"/>
+      <w:r>
+        <w:rPr>
+          <w:rFonts w:ascii="Times New Roman" w:hAnsi="Times New Roman" w:cs="Times New Roman"/>
+        </w:rPr>
+        <w:t xml:space="preserve"> </w:t>
+      </w:r>
+      <w:proofErr w:type="spellStart"/>
+      <w:r>
+        <w:rPr>
+          <w:rFonts w:ascii="Times New Roman" w:hAnsi="Times New Roman" w:cs="Times New Roman"/>
+        </w:rPr>
+        <w:t>pada</w:t>
+      </w:r>
+      <w:proofErr w:type="spellEnd"/>
+      <w:r>
+        <w:rPr>
+          <w:rFonts w:ascii="Times New Roman" w:hAnsi="Times New Roman" w:cs="Times New Roman"/>
+        </w:rPr>
+        <w:t xml:space="preserve"> folder </w:t>
+      </w:r>
+      <w:proofErr w:type="spellStart"/>
+      <w:r>
+        <w:rPr>
+          <w:rFonts w:ascii="Times New Roman" w:hAnsi="Times New Roman" w:cs="Times New Roman"/>
+        </w:rPr>
+        <w:t>proyek</w:t>
+      </w:r>
+      <w:proofErr w:type="spellEnd"/>
+      <w:r>
+        <w:rPr>
+          <w:rFonts w:ascii="Times New Roman" w:hAnsi="Times New Roman" w:cs="Times New Roman"/>
+        </w:rPr>
+        <w:t xml:space="preserve"> </w:t>
+      </w:r>
+      <w:proofErr w:type="spellStart"/>
+      <w:r>
+        <w:rPr>
+          <w:rFonts w:ascii="Times New Roman" w:hAnsi="Times New Roman" w:cs="Times New Roman"/>
+        </w:rPr>
+        <w:t>buka</w:t>
+      </w:r>
+      <w:proofErr w:type="spellEnd"/>
+      <w:r>
+        <w:rPr>
+          <w:rFonts w:ascii="Times New Roman" w:hAnsi="Times New Roman" w:cs="Times New Roman"/>
+        </w:rPr>
+        <w:t xml:space="preserve"> </w:t>
+      </w:r>
+      <w:r>
+        <w:rPr>
+          <w:rFonts w:ascii="Times New Roman" w:hAnsi="Times New Roman" w:cs="Times New Roman"/>
+          <w:i/>
+        </w:rPr>
+        <w:t xml:space="preserve">Command Prompt </w:t>
+      </w:r>
+      <w:r>
+        <w:rPr>
+          <w:rFonts w:ascii="Times New Roman" w:hAnsi="Times New Roman" w:cs="Times New Roman"/>
+        </w:rPr>
+        <w:t xml:space="preserve">(Windows) </w:t>
+      </w:r>
+      <w:proofErr w:type="spellStart"/>
+      <w:r>
+        <w:rPr>
+          <w:rFonts w:ascii="Times New Roman" w:hAnsi="Times New Roman" w:cs="Times New Roman"/>
+        </w:rPr>
+        <w:t>atau</w:t>
+      </w:r>
+      <w:proofErr w:type="spellEnd"/>
+      <w:r>
+        <w:rPr>
+          <w:rFonts w:ascii="Times New Roman" w:hAnsi="Times New Roman" w:cs="Times New Roman"/>
+        </w:rPr>
+        <w:t xml:space="preserve"> </w:t>
+      </w:r>
+      <w:r>
+        <w:rPr>
+          <w:rFonts w:ascii="Times New Roman" w:hAnsi="Times New Roman" w:cs="Times New Roman"/>
+          <w:i/>
+        </w:rPr>
+        <w:t xml:space="preserve">Terminal </w:t>
+      </w:r>
+      <w:r>
+        <w:rPr>
+          <w:rFonts w:ascii="Times New Roman" w:hAnsi="Times New Roman" w:cs="Times New Roman"/>
+        </w:rPr>
+        <w:t xml:space="preserve">(Linux) </w:t>
+      </w:r>
+      <w:proofErr w:type="spellStart"/>
+      <w:r>
+        <w:rPr>
+          <w:rFonts w:ascii="Times New Roman" w:hAnsi="Times New Roman" w:cs="Times New Roman"/>
+        </w:rPr>
+        <w:t>dan</w:t>
+      </w:r>
+      <w:proofErr w:type="spellEnd"/>
+      <w:r>
+        <w:rPr>
+          <w:rFonts w:ascii="Times New Roman" w:hAnsi="Times New Roman" w:cs="Times New Roman"/>
+        </w:rPr>
+        <w:t xml:space="preserve"> </w:t>
+      </w:r>
+      <w:proofErr w:type="spellStart"/>
+      <w:r>
+        <w:rPr>
+          <w:rFonts w:ascii="Times New Roman" w:hAnsi="Times New Roman" w:cs="Times New Roman"/>
+        </w:rPr>
+        <w:t>ketikkan</w:t>
+      </w:r>
+      <w:proofErr w:type="spellEnd"/>
+      <w:r>
+        <w:rPr>
+          <w:rFonts w:ascii="Times New Roman" w:hAnsi="Times New Roman" w:cs="Times New Roman"/>
+        </w:rPr>
+        <w:t xml:space="preserve"> </w:t>
+      </w:r>
+      <w:r>
+        <w:rPr>
+          <w:rFonts w:ascii="Times New Roman" w:hAnsi="Times New Roman" w:cs="Times New Roman"/>
+          <w:b/>
+        </w:rPr>
+        <w:t>node index.js</w:t>
+      </w:r>
+      <w:r>
+        <w:rPr>
+          <w:rFonts w:ascii="Times New Roman" w:hAnsi="Times New Roman" w:cs="Times New Roman"/>
+          <w:b/>
+        </w:rPr>
+        <w:t xml:space="preserve"> </w:t>
+      </w:r>
+      <w:proofErr w:type="spellStart"/>
+      <w:r>
+        <w:rPr>
+          <w:rFonts w:ascii="Times New Roman" w:hAnsi="Times New Roman" w:cs="Times New Roman"/>
+        </w:rPr>
+        <w:t>seperti</w:t>
+      </w:r>
+      <w:proofErr w:type="spellEnd"/>
+      <w:r>
+        <w:rPr>
+          <w:rFonts w:ascii="Times New Roman" w:hAnsi="Times New Roman" w:cs="Times New Roman"/>
+        </w:rPr>
+        <w:t xml:space="preserve"> </w:t>
+      </w:r>
+      <w:proofErr w:type="spellStart"/>
+      <w:r>
+        <w:rPr>
+          <w:rFonts w:ascii="Times New Roman" w:hAnsi="Times New Roman" w:cs="Times New Roman"/>
+        </w:rPr>
+        <w:t>gambar</w:t>
+      </w:r>
+      <w:proofErr w:type="spellEnd"/>
+      <w:r>
+        <w:rPr>
+          <w:rFonts w:ascii="Times New Roman" w:hAnsi="Times New Roman" w:cs="Times New Roman"/>
+        </w:rPr>
+        <w:t xml:space="preserve"> di </w:t>
+      </w:r>
+      <w:proofErr w:type="spellStart"/>
+      <w:r>
+        <w:rPr>
+          <w:rFonts w:ascii="Times New Roman" w:hAnsi="Times New Roman" w:cs="Times New Roman"/>
+        </w:rPr>
+        <w:t>bawah</w:t>
+      </w:r>
+      <w:proofErr w:type="spellEnd"/>
+      <w:r>
+        <w:rPr>
+          <w:rFonts w:ascii="Times New Roman" w:hAnsi="Times New Roman" w:cs="Times New Roman"/>
+        </w:rPr>
+        <w:t xml:space="preserve"> </w:t>
+      </w:r>
+      <w:proofErr w:type="spellStart"/>
+      <w:r>
+        <w:rPr>
+          <w:rFonts w:ascii="Times New Roman" w:hAnsi="Times New Roman" w:cs="Times New Roman"/>
+        </w:rPr>
+        <w:t>ini</w:t>
+      </w:r>
+      <w:proofErr w:type="spellEnd"/>
+      <w:r>
+        <w:rPr>
+          <w:rFonts w:ascii="Times New Roman" w:hAnsi="Times New Roman" w:cs="Times New Roman"/>
+        </w:rPr>
+        <w:t>.</w:t>
+      </w:r>
+      <w:proofErr w:type="gramEnd"/>
+    </w:p>
+    <w:p>
+      <w:pPr>
+        <w:rPr>
+          <w:rFonts w:ascii="Times New Roman" w:hAnsi="Times New Roman" w:cs="Times New Roman"/>
+        </w:rPr>
+      </w:pPr>
+      <w:r>
+        <w:rPr>
+          <w:noProof/>
+        </w:rPr>
+        <w:lastRenderedPageBreak/>
+        <w:drawing>
+          <wp:inline distT="0" distB="0" distL="0" distR="0" wp14:anchorId="5E8B775F" wp14:editId="693FBDEB">
+            <wp:extent cx="5732145" cy="2057081"/>
+            <wp:effectExtent l="0" t="0" r="1905" b="635"/>
+            <wp:docPr id="18" name="Picture 18"/>
+            <wp:cNvGraphicFramePr>
+              <a:graphicFrameLocks xmlns:a="http://schemas.openxmlformats.org/drawingml/2006/main" noChangeAspect="1"/>
+            </wp:cNvGraphicFramePr>
+            <a:graphic xmlns:a="http://schemas.openxmlformats.org/drawingml/2006/main">
+              <a:graphicData uri="http://schemas.openxmlformats.org/drawingml/2006/picture">
+                <pic:pic xmlns:pic="http://schemas.openxmlformats.org/drawingml/2006/picture">
+                  <pic:nvPicPr>
+                    <pic:cNvPr id="0" name=""/>
+                    <pic:cNvPicPr/>
+                  </pic:nvPicPr>
+                  <pic:blipFill>
+                    <a:blip r:embed="rId16"/>
+                    <a:stretch>
+                      <a:fillRect/>
+                    </a:stretch>
+                  </pic:blipFill>
+                  <pic:spPr>
+                    <a:xfrm>
+                      <a:off x="0" y="0"/>
+                      <a:ext cx="5732145" cy="2057081"/>
+                    </a:xfrm>
+                    <a:prstGeom prst="rect">
+                      <a:avLst/>
+                    </a:prstGeom>
+                  </pic:spPr>
+                </pic:pic>
+              </a:graphicData>
+            </a:graphic>
+          </wp:inline>
+        </w:drawing>
+      </w:r>
+    </w:p>
+    <w:p>
+      <w:pPr>
+        <w:rPr>
+          <w:rFonts w:ascii="Times New Roman" w:hAnsi="Times New Roman" w:cs="Times New Roman"/>
+        </w:rPr>
+      </w:pPr>
+      <w:proofErr w:type="spellStart"/>
+      <w:r>
+        <w:rPr>
+          <w:rFonts w:ascii="Times New Roman" w:hAnsi="Times New Roman" w:cs="Times New Roman"/>
+        </w:rPr>
+        <w:t>Selanjutnya</w:t>
+      </w:r>
+      <w:proofErr w:type="spellEnd"/>
+      <w:r>
+        <w:rPr>
+          <w:rFonts w:ascii="Times New Roman" w:hAnsi="Times New Roman" w:cs="Times New Roman"/>
+        </w:rPr>
+        <w:t xml:space="preserve"> </w:t>
+      </w:r>
+      <w:proofErr w:type="spellStart"/>
+      <w:r>
+        <w:rPr>
+          <w:rFonts w:ascii="Times New Roman" w:hAnsi="Times New Roman" w:cs="Times New Roman"/>
+        </w:rPr>
+        <w:t>dilakukan</w:t>
+      </w:r>
+      <w:proofErr w:type="spellEnd"/>
+      <w:r>
+        <w:rPr>
+          <w:rFonts w:ascii="Times New Roman" w:hAnsi="Times New Roman" w:cs="Times New Roman"/>
+        </w:rPr>
+        <w:t xml:space="preserve"> </w:t>
+      </w:r>
+      <w:proofErr w:type="spellStart"/>
+      <w:r>
+        <w:rPr>
+          <w:rFonts w:ascii="Times New Roman" w:hAnsi="Times New Roman" w:cs="Times New Roman"/>
+        </w:rPr>
+        <w:t>pengiriman</w:t>
+      </w:r>
+      <w:proofErr w:type="spellEnd"/>
+      <w:r>
+        <w:rPr>
+          <w:rFonts w:ascii="Times New Roman" w:hAnsi="Times New Roman" w:cs="Times New Roman"/>
+        </w:rPr>
+        <w:t xml:space="preserve"> HTTP </w:t>
+      </w:r>
+      <w:r>
+        <w:rPr>
+          <w:rFonts w:ascii="Times New Roman" w:hAnsi="Times New Roman" w:cs="Times New Roman"/>
+          <w:i/>
+        </w:rPr>
+        <w:t xml:space="preserve">request </w:t>
+      </w:r>
+      <w:proofErr w:type="spellStart"/>
+      <w:r>
+        <w:rPr>
+          <w:rFonts w:ascii="Times New Roman" w:hAnsi="Times New Roman" w:cs="Times New Roman"/>
+        </w:rPr>
+        <w:t>melalui</w:t>
+      </w:r>
+      <w:proofErr w:type="spellEnd"/>
+      <w:r>
+        <w:rPr>
+          <w:rFonts w:ascii="Times New Roman" w:hAnsi="Times New Roman" w:cs="Times New Roman"/>
+        </w:rPr>
+        <w:t xml:space="preserve"> Postman.</w:t>
+      </w:r>
+      <w:bookmarkStart w:id="0" w:name="_GoBack"/>
+      <w:bookmarkEnd w:id="0"/>
+    </w:p>
+    <w:p>
+      <w:pPr>
+        <w:rPr>
+          <w:rFonts w:ascii="Times New Roman" w:hAnsi="Times New Roman" w:cs="Times New Roman"/>
+          <w:b/>
         </w:rPr>
       </w:pPr>
       <w:r>
@@ -6867,7 +7517,6 @@
           <w:rFonts w:ascii="Times New Roman" w:hAnsi="Times New Roman" w:cs="Times New Roman"/>
           <w:i/>
         </w:rPr>
-        <w:lastRenderedPageBreak/>
         <w:t xml:space="preserve">User </w:t>
       </w:r>
       <w:proofErr w:type="spellStart"/>
@@ -6992,19 +7641,7 @@
         <w:rPr>
           <w:rFonts w:ascii="Times New Roman" w:hAnsi="Times New Roman" w:cs="Times New Roman"/>
         </w:rPr>
-        <w:t xml:space="preserve"> HTTP </w:t>
-      </w:r>
-      <w:r>
-        <w:rPr>
-          <w:rFonts w:ascii="Times New Roman" w:hAnsi="Times New Roman" w:cs="Times New Roman"/>
-        </w:rPr>
-        <w:t>POST</w:t>
-      </w:r>
-      <w:r>
-        <w:rPr>
-          <w:rFonts w:ascii="Times New Roman" w:hAnsi="Times New Roman" w:cs="Times New Roman"/>
-        </w:rPr>
-        <w:t xml:space="preserve"> </w:t>
+        <w:t xml:space="preserve"> HTTP POST </w:t>
       </w:r>
       <w:r>
         <w:rPr>
@@ -7460,6 +8097,7 @@
         <w:rPr>
           <w:noProof/>
         </w:rPr>
+        <w:lastRenderedPageBreak/>
         <w:drawing>
           <wp:inline distT="0" distB="0" distL="0" distR="0" wp14:anchorId="154BD5CD" wp14:editId="0F252F9A">
             <wp:extent cx="5534025" cy="1962150"/>
@@ -7632,13 +8270,7 @@
         <w:rPr>
           <w:rFonts w:ascii="Times New Roman" w:hAnsi="Times New Roman" w:cs="Times New Roman"/>
         </w:rPr>
-        <w:t xml:space="preserve"> </w:t>
-      </w:r>
-      <w:r>
-        <w:rPr>
-          <w:rFonts w:ascii="Times New Roman" w:hAnsi="Times New Roman" w:cs="Times New Roman"/>
-        </w:rPr>
-        <w:t xml:space="preserve">HTTP POST </w:t>
+        <w:t xml:space="preserve"> HTTP POST </w:t>
       </w:r>
       <w:r>
         <w:rPr>
@@ -8203,7 +8835,6 @@
           <w:rFonts w:ascii="Times New Roman" w:hAnsi="Times New Roman" w:cs="Times New Roman"/>
           <w:i/>
         </w:rPr>
-        <w:lastRenderedPageBreak/>
         <w:t xml:space="preserve">Token </w:t>
       </w:r>
       <w:r>
@@ -8693,6 +9324,7 @@
         <w:rPr>
           <w:noProof/>
         </w:rPr>
+        <w:lastRenderedPageBreak/>
         <w:drawing>
           <wp:inline distT="0" distB="0" distL="0" distR="0" wp14:anchorId="237F3F8F" wp14:editId="5AE2A39A">
             <wp:extent cx="3648075" cy="3848100"/>
@@ -8820,13 +9452,7 @@
         <w:rPr>
           <w:rFonts w:ascii="Times New Roman" w:hAnsi="Times New Roman" w:cs="Times New Roman"/>
         </w:rPr>
-        <w:t xml:space="preserve"> </w:t>
-      </w:r>
-      <w:r>
-        <w:rPr>
-          <w:rFonts w:ascii="Times New Roman" w:hAnsi="Times New Roman" w:cs="Times New Roman"/>
-        </w:rPr>
-        <w:t xml:space="preserve">HTTP GET </w:t>
+        <w:t xml:space="preserve"> HTTP GET </w:t>
       </w:r>
       <w:r>
         <w:rPr>
@@ -9015,7 +9641,6 @@
         <w:rPr>
           <w:noProof/>
         </w:rPr>
-        <w:lastRenderedPageBreak/>
         <w:drawing>
           <wp:inline distT="0" distB="0" distL="0" distR="0" wp14:anchorId="15B93BE0" wp14:editId="2CC7C73B">
             <wp:extent cx="5943600" cy="1661795"/>
@@ -9338,6 +9963,7 @@
         <w:rPr>
           <w:noProof/>
         </w:rPr>
+        <w:lastRenderedPageBreak/>
         <w:drawing>
           <wp:inline distT="0" distB="0" distL="0" distR="0" wp14:anchorId="65682936" wp14:editId="2E21E36A">
             <wp:extent cx="3400425" cy="1876425"/>
@@ -9559,27 +10185,13 @@
         </w:rPr>
         <w:t xml:space="preserve"> </w:t>
       </w:r>
-      <w:hyperlink r:id="rId15" w:history="1">
+      <w:hyperlink r:id="rId17" w:history="1">
         <w:r>
           <w:rPr>
             <w:rStyle w:val="Hyperlink"/>
             <w:rFonts w:ascii="Times New Roman" w:hAnsi="Times New Roman" w:cs="Times New Roman"/>
           </w:rPr>
-          <w:t>https://plot.ly/~ix</w:t>
-        </w:r>
-        <w:r>
-          <w:rPr>
-            <w:rStyle w:val="Hyperlink"/>
-            <w:rFonts w:ascii="Times New Roman" w:hAnsi="Times New Roman" w:cs="Times New Roman"/>
-          </w:rPr>
-          <w:t>o</w:t>
-        </w:r>
-        <w:r>
-          <w:rPr>
-            <w:rStyle w:val="Hyperlink"/>
-            <w:rFonts w:ascii="Times New Roman" w:hAnsi="Times New Roman" w:cs="Times New Roman"/>
-          </w:rPr>
-          <w:t>ra/2</w:t>
+          <w:t>https://plot.ly/~ixora/2</w:t>
         </w:r>
       </w:hyperlink>
       <w:r>
@@ -9615,7 +10227,7 @@
                     <pic:cNvPicPr/>
                   </pic:nvPicPr>
                   <pic:blipFill>
-                    <a:blip r:embed="rId16"/>
+                    <a:blip r:embed="rId18"/>
                     <a:stretch>
                       <a:fillRect/>
                     </a:stretch>
@@ -9635,8 +10247,6 @@
           </wp:inline>
         </w:drawing>
       </w:r>
-      <w:bookmarkStart w:id="0" w:name="_GoBack"/>
-      <w:bookmarkEnd w:id="0"/>
     </w:p>
     <w:sectPr>
       <w:pgSz w:w="11907" w:h="16839" w:code="9"/>
@@ -10226,6 +10836,7 @@
   <w:style w:type="character" w:default="1" w:styleId="DefaultParagraphFont">
     <w:name w:val="Default Paragraph Font"/>
     <w:uiPriority w:val="1"/>
+    <w:semiHidden/>
     <w:unhideWhenUsed/>
   </w:style>
   <w:style w:type="table" w:default="1" w:styleId="TableNormal">
@@ -10479,6 +11090,7 @@
   <w:style w:type="character" w:default="1" w:styleId="DefaultParagraphFont">
     <w:name w:val="Default Paragraph Font"/>
     <w:uiPriority w:val="1"/>
+    <w:semiHidden/>
     <w:unhideWhenUsed/>
   </w:style>
   <w:style w:type="table" w:default="1" w:styleId="TableNormal">
@@ -10859,7 +11471,7 @@
 </file>
 
 <file path=customXml/itemProps1.xml><?xml version="1.0" encoding="utf-8"?>
-<ds:datastoreItem xmlns:ds="http://schemas.openxmlformats.org/officeDocument/2006/customXml" ds:itemID="{6463CDBE-D812-4CE0-B95B-D419AB076863}">
+<ds:datastoreItem xmlns:ds="http://schemas.openxmlformats.org/officeDocument/2006/customXml" ds:itemID="{C0489EA2-36CD-4C3F-B7B7-D668814BE9EB}">
   <ds:schemaRefs>
     <ds:schemaRef ds:uri="http://schemas.openxmlformats.org/officeDocument/2006/bibliography"/>
   </ds:schemaRefs>

</xml_diff>